<commit_message>
Small Changes - Text
</commit_message>
<xml_diff>
--- a/Meta-Religião.docx
+++ b/Meta-Religião.docx
@@ -370,13 +370,69 @@
         </w:rPr>
         <w:t xml:space="preserve">outro modelo de mundo </w:t>
       </w:r>
+      <w:r>
+        <w:rPr>
+          <w:rFonts w:ascii="Cambria" w:hAnsi="Cambria"/>
+          <w:lang w:val="pt-PT"/>
+        </w:rPr>
+        <w:t>tornar-se-ia</w:t>
+      </w:r>
+      <w:r>
+        <w:rPr>
+          <w:rFonts w:ascii="Cambria" w:hAnsi="Cambria"/>
+          <w:lang w:val="pt-PT"/>
+        </w:rPr>
+        <w:t>, por isso,</w:t>
+      </w:r>
+      <w:r>
+        <w:rPr>
+          <w:rFonts w:ascii="Cambria" w:hAnsi="Cambria"/>
+          <w:lang w:val="pt-PT"/>
+        </w:rPr>
+        <w:t xml:space="preserve"> </w:t>
+      </w:r>
+      <w:r>
+        <w:rPr>
+          <w:rFonts w:ascii="Cambria" w:hAnsi="Cambria"/>
+          <w:lang w:val="pt-PT"/>
+        </w:rPr>
+        <w:t>uma</w:t>
+      </w:r>
+      <w:r>
+        <w:rPr>
+          <w:rFonts w:ascii="Cambria" w:hAnsi="Cambria"/>
+          <w:lang w:val="pt-PT"/>
+        </w:rPr>
+        <w:t xml:space="preserve"> contraproducência</w:t>
+      </w:r>
+      <w:r>
+        <w:rPr>
+          <w:rFonts w:ascii="Cambria" w:hAnsi="Cambria"/>
+          <w:lang w:val="pt-PT"/>
+        </w:rPr>
+        <w:t xml:space="preserve"> que se</w:t>
+      </w:r>
+      <w:r>
+        <w:rPr>
+          <w:rFonts w:ascii="Cambria" w:hAnsi="Cambria"/>
+          <w:lang w:val="pt-PT"/>
+        </w:rPr>
+        <w:t xml:space="preserve"> </w:t>
+      </w:r>
       <w:bookmarkStart w:id="0" w:name="_GoBack"/>
       <w:r>
         <w:rPr>
           <w:rFonts w:ascii="Cambria" w:hAnsi="Cambria"/>
           <w:lang w:val="pt-PT"/>
         </w:rPr>
-        <w:t>tornar-se-ia</w:t>
+        <w:t>revelaria</w:t>
+      </w:r>
+      <w:r>
+        <w:rPr>
+          <w:rFonts w:ascii="Cambria" w:hAnsi="Cambria"/>
+          <w:lang w:val="pt-PT"/>
+        </w:rPr>
+        <w:t xml:space="preserve"> </w:t>
       </w:r>
       <w:bookmarkEnd w:id="0"/>
       <w:r>
@@ -384,42 +440,7 @@
           <w:rFonts w:ascii="Cambria" w:hAnsi="Cambria"/>
           <w:lang w:val="pt-PT"/>
         </w:rPr>
-        <w:t>, por isso,</w:t>
-      </w:r>
-      <w:r>
-        <w:rPr>
-          <w:rFonts w:ascii="Cambria" w:hAnsi="Cambria"/>
-          <w:lang w:val="pt-PT"/>
-        </w:rPr>
-        <w:t xml:space="preserve"> </w:t>
-      </w:r>
-      <w:r>
-        <w:rPr>
-          <w:rFonts w:ascii="Cambria" w:hAnsi="Cambria"/>
-          <w:lang w:val="pt-PT"/>
-        </w:rPr>
-        <w:t>uma</w:t>
-      </w:r>
-      <w:r>
-        <w:rPr>
-          <w:rFonts w:ascii="Cambria" w:hAnsi="Cambria"/>
-          <w:lang w:val="pt-PT"/>
-        </w:rPr>
-        <w:t xml:space="preserve"> contraproducência</w:t>
-      </w:r>
-      <w:r>
-        <w:rPr>
-          <w:rFonts w:ascii="Cambria" w:hAnsi="Cambria"/>
-          <w:lang w:val="pt-PT"/>
-        </w:rPr>
-        <w:t xml:space="preserve"> que se</w:t>
-      </w:r>
-      <w:r>
-        <w:rPr>
-          <w:rFonts w:ascii="Cambria" w:hAnsi="Cambria"/>
-          <w:lang w:val="pt-PT"/>
-        </w:rPr>
-        <w:t xml:space="preserve"> tornaria igualmente inadaptável ao que já existe. Portanto, o razoável seria </w:t>
+        <w:t xml:space="preserve">igualmente inadaptável ao que já existe. Portanto, o razoável seria </w:t>
       </w:r>
       <w:r>
         <w:rPr>

</xml_diff>